<commit_message>
REPORTGEN-665: fix typos in security reports
</commit_message>
<xml_diff>
--- a/CastReporting.Reporting.Core/Templates/Application/Compliance reports/CISQ Compliance Report.docx
+++ b/CastReporting.Reporting.Core/Templates/Application/Compliance reports/CISQ Compliance Report.docx
@@ -5379,15 +5379,7 @@
         <w:rPr>
           <w:noProof/>
         </w:rPr>
-        <w:t>CISQ Sum</w:t>
-      </w:r>
-      <w:bookmarkStart w:id="6" w:name="_GoBack"/>
-      <w:bookmarkEnd w:id="6"/>
-      <w:r>
-        <w:rPr>
-          <w:noProof/>
-        </w:rPr>
-        <w:t>mary</w:t>
+        <w:t>CISQ Summary</w:t>
       </w:r>
     </w:p>
     <w:p>
@@ -5784,25 +5776,25 @@
         <w:lastRenderedPageBreak/>
         <w:t xml:space="preserve"> </w:t>
       </w:r>
-      <w:bookmarkStart w:id="7" w:name="_Toc531862351"/>
-      <w:bookmarkStart w:id="8" w:name="_Toc14696275"/>
-      <w:bookmarkStart w:id="9" w:name="_Toc14781140"/>
-      <w:bookmarkStart w:id="10" w:name="_Toc14781348"/>
-      <w:bookmarkStart w:id="11" w:name="_Toc15304604"/>
+      <w:bookmarkStart w:id="6" w:name="_Toc531862351"/>
+      <w:bookmarkStart w:id="7" w:name="_Toc14696275"/>
+      <w:bookmarkStart w:id="8" w:name="_Toc14781140"/>
+      <w:bookmarkStart w:id="9" w:name="_Toc14781348"/>
+      <w:bookmarkStart w:id="10" w:name="_Toc15304604"/>
       <w:r>
         <w:t>Introduction</w:t>
       </w:r>
+      <w:bookmarkEnd w:id="6"/>
       <w:bookmarkEnd w:id="7"/>
       <w:bookmarkEnd w:id="8"/>
       <w:bookmarkEnd w:id="9"/>
       <w:bookmarkEnd w:id="10"/>
-      <w:bookmarkEnd w:id="11"/>
     </w:p>
     <w:p>
       <w:pPr>
         <w:ind w:right="657"/>
       </w:pPr>
-      <w:bookmarkStart w:id="12" w:name="_Toc380677725"/>
+      <w:bookmarkStart w:id="11" w:name="_Toc380677725"/>
       <w:r>
         <w:t xml:space="preserve">This assessment is an effort to determine the overall quality of the said applications against CISQ rules and measure the overall health of the application. This assessment uses the CAST Application Intelligence Platform (AIP) to automatically scan the implementation of these applications to review the architecture, design, and code against current industry best practices and known design flaws that may impact performance. </w:t>
       </w:r>
@@ -5832,29 +5824,29 @@
           <w:lang w:val="en-US"/>
         </w:rPr>
       </w:pPr>
-      <w:bookmarkStart w:id="13" w:name="_Toc531862352"/>
-      <w:bookmarkStart w:id="14" w:name="_Toc14696276"/>
-      <w:bookmarkStart w:id="15" w:name="_Toc14781141"/>
-      <w:bookmarkStart w:id="16" w:name="_Toc14781349"/>
-      <w:bookmarkStart w:id="17" w:name="_Toc15304605"/>
+      <w:bookmarkStart w:id="12" w:name="_Toc531862352"/>
+      <w:bookmarkStart w:id="13" w:name="_Toc14696276"/>
+      <w:bookmarkStart w:id="14" w:name="_Toc14781141"/>
+      <w:bookmarkStart w:id="15" w:name="_Toc14781349"/>
+      <w:bookmarkStart w:id="16" w:name="_Toc15304605"/>
       <w:r>
         <w:rPr>
           <w:lang w:val="en-US"/>
         </w:rPr>
         <w:t xml:space="preserve">Application </w:t>
       </w:r>
-      <w:bookmarkEnd w:id="12"/>
+      <w:bookmarkEnd w:id="11"/>
       <w:r>
         <w:rPr>
           <w:lang w:val="en-US"/>
         </w:rPr>
         <w:t>Characteristics</w:t>
       </w:r>
+      <w:bookmarkEnd w:id="12"/>
       <w:bookmarkEnd w:id="13"/>
       <w:bookmarkEnd w:id="14"/>
       <w:bookmarkEnd w:id="15"/>
       <w:bookmarkEnd w:id="16"/>
-      <w:bookmarkEnd w:id="17"/>
     </w:p>
     <w:p>
       <w:pPr>
@@ -6579,11 +6571,11 @@
           <w:sz w:val="22"/>
         </w:rPr>
       </w:pPr>
-      <w:bookmarkStart w:id="18" w:name="_Toc531862353"/>
-      <w:bookmarkStart w:id="19" w:name="_Toc14696277"/>
-      <w:bookmarkStart w:id="20" w:name="_Toc14781142"/>
-      <w:bookmarkStart w:id="21" w:name="_Toc14781350"/>
-      <w:bookmarkStart w:id="22" w:name="_Toc15304606"/>
+      <w:bookmarkStart w:id="17" w:name="_Toc531862353"/>
+      <w:bookmarkStart w:id="18" w:name="_Toc14696277"/>
+      <w:bookmarkStart w:id="19" w:name="_Toc14781142"/>
+      <w:bookmarkStart w:id="20" w:name="_Toc14781350"/>
+      <w:bookmarkStart w:id="21" w:name="_Toc15304606"/>
       <w:r>
         <w:lastRenderedPageBreak/>
         <w:t>CISQ</w:t>
@@ -6591,14 +6583,14 @@
       <w:r>
         <w:t xml:space="preserve"> </w:t>
       </w:r>
+      <w:bookmarkEnd w:id="17"/>
       <w:bookmarkEnd w:id="18"/>
-      <w:bookmarkEnd w:id="19"/>
       <w:r>
         <w:t>Summary</w:t>
       </w:r>
+      <w:bookmarkEnd w:id="19"/>
       <w:bookmarkEnd w:id="20"/>
       <w:bookmarkEnd w:id="21"/>
-      <w:bookmarkEnd w:id="22"/>
     </w:p>
     <w:p>
       <w:pPr>
@@ -6614,7 +6606,21 @@
           <w:noProof/>
           <w:szCs w:val="18"/>
         </w:rPr>
-        <w:t xml:space="preserve">This section provide a summary of the </w:t>
+        <w:t>This section provide</w:t>
+      </w:r>
+      <w:r>
+        <w:rPr>
+          <w:noProof/>
+          <w:szCs w:val="18"/>
+        </w:rPr>
+        <w:t>s</w:t>
+      </w:r>
+      <w:r>
+        <w:rPr>
+          <w:noProof/>
+          <w:szCs w:val="18"/>
+        </w:rPr>
+        <w:t xml:space="preserve"> a summary of the </w:t>
       </w:r>
       <w:r>
         <w:rPr>
@@ -6628,7 +6634,23 @@
           <w:noProof/>
           <w:szCs w:val="18"/>
         </w:rPr>
-        <w:t xml:space="preserve"> vulnerability identified in the structural quality analysis and mesurement </w:t>
+        <w:t xml:space="preserve"> vulnerability identified in the structural quality analysis and me</w:t>
+      </w:r>
+      <w:r>
+        <w:rPr>
+          <w:noProof/>
+          <w:szCs w:val="18"/>
+        </w:rPr>
+        <w:t>a</w:t>
+      </w:r>
+      <w:bookmarkStart w:id="22" w:name="_GoBack"/>
+      <w:bookmarkEnd w:id="22"/>
+      <w:r>
+        <w:rPr>
+          <w:noProof/>
+          <w:szCs w:val="18"/>
+        </w:rPr>
+        <w:t xml:space="preserve">surement </w:t>
       </w:r>
       <w:r>
         <w:rPr>
@@ -8565,13 +8587,7 @@
           <w:rFonts w:eastAsia="Calibri"/>
         </w:rPr>
         <w:lastRenderedPageBreak/>
-        <w:t>CAST Findings for</w:t>
-      </w:r>
-      <w:r>
-        <w:rPr>
-          <w:rFonts w:eastAsia="Calibri"/>
-        </w:rPr>
-        <w:t xml:space="preserve"> </w:t>
+        <w:t xml:space="preserve">CAST Findings for </w:t>
       </w:r>
       <w:r>
         <w:rPr>
@@ -8601,25 +8617,7 @@
           <w:sz w:val="20"/>
           <w:szCs w:val="20"/>
         </w:rPr>
-        <w:t xml:space="preserve">Reliability measures the risk of potential application failures and the stability of an application when confronted with unexpected conditions. According to ISO/IEC/IEEE 24765, Reliability is the degree to which a system, product, or component performs specified functions under specified conditions for a specified </w:t>
-      </w:r>
-      <w:proofErr w:type="gramStart"/>
-      <w:r>
-        <w:rPr>
-          <w:rFonts w:asciiTheme="minorHAnsi" w:hAnsiTheme="minorHAnsi" w:cstheme="minorHAnsi"/>
-          <w:sz w:val="20"/>
-          <w:szCs w:val="20"/>
-        </w:rPr>
-        <w:t>period of time</w:t>
-      </w:r>
-      <w:proofErr w:type="gramEnd"/>
-      <w:r>
-        <w:rPr>
-          <w:rFonts w:asciiTheme="minorHAnsi" w:hAnsiTheme="minorHAnsi" w:cstheme="minorHAnsi"/>
-          <w:sz w:val="20"/>
-          <w:szCs w:val="20"/>
-        </w:rPr>
-        <w:t>. The reason for checking and monitoring Reliability is to prevent or at least reduce application downtime, outages, data corruption, and errors that directly affect users. </w:t>
+        <w:t>Reliability measures the risk of potential application failures and the stability of an application when confronted with unexpected conditions. According to ISO/IEC/IEEE 24765, Reliability is the degree to which a system, product, or component performs specified functions under specified conditions for a specified period of time. The reason for checking and monitoring Reliability is to prevent or at least reduce application downtime, outages, data corruption, and errors that directly affect users. </w:t>
       </w:r>
     </w:p>
     <w:p>
@@ -9471,13 +9469,7 @@
           <w:rFonts w:eastAsia="Calibri"/>
         </w:rPr>
         <w:lastRenderedPageBreak/>
-        <w:t>CAST Findings for</w:t>
-      </w:r>
-      <w:r>
-        <w:rPr>
-          <w:rFonts w:eastAsia="Calibri"/>
-        </w:rPr>
-        <w:t xml:space="preserve"> </w:t>
+        <w:t xml:space="preserve">CAST Findings for </w:t>
       </w:r>
       <w:r>
         <w:rPr>
@@ -10352,13 +10344,7 @@
           <w:rFonts w:eastAsia="Calibri"/>
         </w:rPr>
         <w:lastRenderedPageBreak/>
-        <w:t>CAST Findings for</w:t>
-      </w:r>
-      <w:r>
-        <w:rPr>
-          <w:rFonts w:eastAsia="Calibri"/>
-        </w:rPr>
-        <w:t xml:space="preserve"> </w:t>
+        <w:t xml:space="preserve">CAST Findings for </w:t>
       </w:r>
       <w:r>
         <w:rPr>
@@ -13016,7 +13002,7 @@
     </w:rPrDefault>
     <w:pPrDefault/>
   </w:docDefaults>
-  <w:latentStyles w:defLockedState="0" w:defUIPriority="99" w:defSemiHidden="0" w:defUnhideWhenUsed="0" w:defQFormat="0" w:count="376">
+  <w:latentStyles w:defLockedState="0" w:defUIPriority="99" w:defSemiHidden="0" w:defUnhideWhenUsed="0" w:defQFormat="0" w:count="377">
     <w:lsdException w:name="Normal" w:uiPriority="0" w:qFormat="1"/>
     <w:lsdException w:name="heading 1" w:uiPriority="0" w:qFormat="1"/>
     <w:lsdException w:name="heading 2" w:uiPriority="0" w:qFormat="1"/>
@@ -13122,7 +13108,6 @@
     <w:lsdException w:name="HTML Sample" w:semiHidden="1" w:unhideWhenUsed="1"/>
     <w:lsdException w:name="HTML Typewriter" w:semiHidden="1" w:unhideWhenUsed="1"/>
     <w:lsdException w:name="HTML Variable" w:semiHidden="1" w:unhideWhenUsed="1"/>
-    <w:lsdException w:name="Normal Table" w:semiHidden="1" w:unhideWhenUsed="1"/>
     <w:lsdException w:name="annotation subject" w:semiHidden="1" w:uiPriority="0" w:unhideWhenUsed="1"/>
     <w:lsdException w:name="No List" w:semiHidden="1" w:unhideWhenUsed="1"/>
     <w:lsdException w:name="Outline List 1" w:semiHidden="1" w:unhideWhenUsed="1"/>
@@ -13169,10 +13154,8 @@
     <w:lsdException w:name="Table Subtle 2" w:semiHidden="1" w:unhideWhenUsed="1"/>
     <w:lsdException w:name="Table Web 1" w:semiHidden="1" w:unhideWhenUsed="1"/>
     <w:lsdException w:name="Table Web 2" w:semiHidden="1" w:unhideWhenUsed="1"/>
-    <w:lsdException w:name="Table Web 3" w:semiHidden="1" w:unhideWhenUsed="1"/>
     <w:lsdException w:name="Balloon Text" w:semiHidden="1" w:uiPriority="0" w:unhideWhenUsed="1"/>
     <w:lsdException w:name="Table Grid" w:uiPriority="0"/>
-    <w:lsdException w:name="Table Theme" w:semiHidden="1" w:unhideWhenUsed="1"/>
     <w:lsdException w:name="Placeholder Text" w:semiHidden="1"/>
     <w:lsdException w:name="No Spacing" w:uiPriority="1" w:qFormat="1"/>
     <w:lsdException w:name="Light Shading" w:uiPriority="60"/>
@@ -13393,6 +13376,7 @@
     <w:lsdException w:name="Hashtag" w:semiHidden="1" w:unhideWhenUsed="1"/>
     <w:lsdException w:name="Unresolved Mention" w:semiHidden="1" w:unhideWhenUsed="1"/>
     <w:lsdException w:name="Smart Link" w:semiHidden="1" w:unhideWhenUsed="1"/>
+    <w:lsdException w:name="Smart Link Error" w:semiHidden="1" w:unhideWhenUsed="1"/>
   </w:latentStyles>
   <w:style w:type="paragraph" w:default="1" w:styleId="Normal">
     <w:name w:val="Normal"/>
@@ -18087,7 +18071,7 @@
 </file>
 
 <file path=customXml/itemProps2.xml><?xml version="1.0" encoding="utf-8"?>
-<ds:datastoreItem xmlns:ds="http://schemas.openxmlformats.org/officeDocument/2006/customXml" ds:itemID="{EF75EDE7-716B-4043-AA52-207CD9941151}">
+<ds:datastoreItem xmlns:ds="http://schemas.openxmlformats.org/officeDocument/2006/customXml" ds:itemID="{8FB8D00F-9DD4-43F2-A3E8-7BFFF4AAB16B}">
   <ds:schemaRefs>
     <ds:schemaRef ds:uri="http://schemas.openxmlformats.org/officeDocument/2006/bibliography"/>
   </ds:schemaRefs>

</xml_diff>